<commit_message>
Atualiza o arquivo com as novas alterações
</commit_message>
<xml_diff>
--- a/Resolucao_GS.docx
+++ b/Resolucao_GS.docx
@@ -2,6 +2,67 @@
 <file path=word/document.xml><?xml version="1.0" encoding="utf-8"?>
 <w:document xmlns:wpc="http://schemas.microsoft.com/office/word/2010/wordprocessingCanvas" xmlns:cx="http://schemas.microsoft.com/office/drawing/2014/chartex" xmlns:cx1="http://schemas.microsoft.com/office/drawing/2015/9/8/chartex" xmlns:cx2="http://schemas.microsoft.com/office/drawing/2015/10/21/chartex" xmlns:cx3="http://schemas.microsoft.com/office/drawing/2016/5/9/chartex" xmlns:cx4="http://schemas.microsoft.com/office/drawing/2016/5/10/chartex" xmlns:cx5="http://schemas.microsoft.com/office/drawing/2016/5/11/chartex" xmlns:cx6="http://schemas.microsoft.com/office/drawing/2016/5/12/chartex" xmlns:cx7="http://schemas.microsoft.com/office/drawing/2016/5/13/chartex" xmlns:cx8="http://schemas.microsoft.com/office/drawing/2016/5/14/chartex" xmlns:mc="http://schemas.openxmlformats.org/markup-compatibility/2006" xmlns:aink="http://schemas.microsoft.com/office/drawing/2016/ink" xmlns:am3d="http://schemas.microsoft.com/office/drawing/2017/model3d" xmlns:o="urn:schemas-microsoft-com:office:office" xmlns:r="http://schemas.openxmlformats.org/officeDocument/2006/relationships" xmlns:m="http://schemas.openxmlformats.org/officeDocument/2006/math" xmlns:v="urn:schemas-microsoft-com:vml" xmlns:wp14="http://schemas.microsoft.com/office/word/2010/wordprocessingDrawing" xmlns:wp="http://schemas.openxmlformats.org/drawingml/2006/wordprocessingDrawing" xmlns:w10="urn:schemas-microsoft-com:office:word" xmlns:w="http://schemas.openxmlformats.org/wordprocessingml/2006/main" xmlns:w14="http://schemas.microsoft.com/office/word/2010/wordml" xmlns:w15="http://schemas.microsoft.com/office/word/2012/wordml" xmlns:w16cex="http://schemas.microsoft.com/office/word/2018/wordml/cex" xmlns:w16cid="http://schemas.microsoft.com/office/word/2016/wordml/cid" xmlns:w16="http://schemas.microsoft.com/office/word/2018/wordml" xmlns:w16sdtdh="http://schemas.microsoft.com/office/word/2020/wordml/sdtdatahash" xmlns:w16se="http://schemas.microsoft.com/office/word/2015/wordml/symex" xmlns:wpg="http://schemas.microsoft.com/office/word/2010/wordprocessingGroup" xmlns:wpi="http://schemas.microsoft.com/office/word/2010/wordprocessingInk" xmlns:wne="http://schemas.microsoft.com/office/word/2006/wordml" xmlns:wps="http://schemas.microsoft.com/office/word/2010/wordprocessingShape" mc:Ignorable="w14 w15 w16se w16cid w16 w16cex w16sdtdh wp14">
   <w:body>
+    <w:p>
+      <w:r>
+        <w:rPr>
+          <w:rFonts w:ascii="Gotham HTF Book" w:hAnsi="Gotham HTF Book"/>
+          <w:color w:val="333333"/>
+          <w:sz w:val="18"/>
+          <w:szCs w:val="18"/>
+          <w:shd w:val="clear" w:color="auto" w:fill="FFFFFF"/>
+        </w:rPr>
+        <w:t xml:space="preserve">Diogo </w:t>
+      </w:r>
+      <w:proofErr w:type="spellStart"/>
+      <w:r>
+        <w:rPr>
+          <w:rFonts w:ascii="Gotham HTF Book" w:hAnsi="Gotham HTF Book"/>
+          <w:color w:val="333333"/>
+          <w:sz w:val="18"/>
+          <w:szCs w:val="18"/>
+          <w:shd w:val="clear" w:color="auto" w:fill="FFFFFF"/>
+        </w:rPr>
+        <w:t>Makoto</w:t>
+      </w:r>
+      <w:proofErr w:type="spellEnd"/>
+      <w:r>
+        <w:rPr>
+          <w:rFonts w:ascii="Gotham HTF Book" w:hAnsi="Gotham HTF Book"/>
+          <w:color w:val="333333"/>
+          <w:sz w:val="18"/>
+          <w:szCs w:val="18"/>
+          <w:shd w:val="clear" w:color="auto" w:fill="FFFFFF"/>
+        </w:rPr>
+        <w:t xml:space="preserve"> Mano RM98446</w:t>
+      </w:r>
+      <w:r>
+        <w:rPr>
+          <w:rFonts w:ascii="Gotham HTF Book" w:hAnsi="Gotham HTF Book"/>
+          <w:color w:val="333333"/>
+          <w:sz w:val="18"/>
+          <w:szCs w:val="18"/>
+        </w:rPr>
+        <w:br/>
+      </w:r>
+      <w:r>
+        <w:rPr>
+          <w:rFonts w:ascii="Gotham HTF Book" w:hAnsi="Gotham HTF Book"/>
+          <w:color w:val="333333"/>
+          <w:sz w:val="18"/>
+          <w:szCs w:val="18"/>
+          <w:shd w:val="clear" w:color="auto" w:fill="FFFFFF"/>
+        </w:rPr>
+        <w:t>Victor Espanhol Henrique Santos RM552532</w:t>
+      </w:r>
+    </w:p>
+    <w:p>
+      <w:r>
+        <w:t xml:space="preserve">Link repositório: </w:t>
+      </w:r>
+      <w:r>
+        <w:t>https://github.com/MakotoMano/GlobalSolution-Governanca</w:t>
+      </w:r>
+    </w:p>
     <w:p>
       <w:r>
         <w:t xml:space="preserve">Considerando o escopo do seu projeto da Global </w:t>
@@ -149,6 +210,7 @@
         <w:rPr>
           <w:noProof/>
         </w:rPr>
+        <w:lastRenderedPageBreak/>
         <w:drawing>
           <wp:inline distT="0" distB="0" distL="0" distR="0" wp14:anchorId="76472190" wp14:editId="21DF7F9C">
             <wp:extent cx="5525271" cy="2219635"/>
@@ -188,7 +250,6 @@
     </w:p>
     <w:p>
       <w:r>
-        <w:lastRenderedPageBreak/>
         <w:t xml:space="preserve">a.3. Inicialize o GIT FLOW projeto (tire print </w:t>
       </w:r>
       <w:proofErr w:type="spellStart"/>
@@ -296,6 +357,7 @@
     </w:p>
     <w:p>
       <w:r>
+        <w:lastRenderedPageBreak/>
         <w:t>b.4. Conexões entre os itens/componentes da arquitetura. OBS: desenhe somente a arquitetura da parte principal da sua solução. Ignore cadastros básicos de dados (CRUD). Não é necessário montar a visão de arquitetura, arquitetura de negócio e tecnologia. Esse ARCHI precisa ser criado na pasta do seu PC que é clone do HUB.</w:t>
       </w:r>
     </w:p>
@@ -304,9 +366,8 @@
         <w:rPr>
           <w:noProof/>
         </w:rPr>
-        <w:lastRenderedPageBreak/>
         <w:drawing>
-          <wp:inline distT="0" distB="0" distL="0" distR="0" wp14:anchorId="78F9393C" wp14:editId="0C15B001">
+          <wp:inline distT="0" distB="0" distL="0" distR="0" wp14:anchorId="78F9393C" wp14:editId="0A4C7348">
             <wp:extent cx="5039428" cy="5515745"/>
             <wp:effectExtent l="0" t="0" r="8890" b="8890"/>
             <wp:docPr id="8" name="Picture 8"/>
@@ -400,6 +461,351 @@
       <w:proofErr w:type="spellEnd"/>
       <w:r>
         <w:t xml:space="preserve"> da tela que mostra a execução dos comandos e cole no documento de resposta da sua prova);</w:t>
+      </w:r>
+    </w:p>
+    <w:p/>
+    <w:p/>
+    <w:p/>
+    <w:p/>
+    <w:p/>
+    <w:p/>
+    <w:p/>
+    <w:p/>
+    <w:p>
+      <w:r>
+        <w:rPr>
+          <w:noProof/>
+        </w:rPr>
+        <w:drawing>
+          <wp:anchor distT="0" distB="0" distL="114300" distR="114300" simplePos="0" relativeHeight="251659264" behindDoc="0" locked="0" layoutInCell="1" allowOverlap="1" wp14:anchorId="415AA154" wp14:editId="294F8324">
+            <wp:simplePos x="0" y="0"/>
+            <wp:positionH relativeFrom="margin">
+              <wp:align>right</wp:align>
+            </wp:positionH>
+            <wp:positionV relativeFrom="paragraph">
+              <wp:posOffset>5002530</wp:posOffset>
+            </wp:positionV>
+            <wp:extent cx="5724525" cy="2171700"/>
+            <wp:effectExtent l="0" t="0" r="9525" b="0"/>
+            <wp:wrapSquare wrapText="bothSides"/>
+            <wp:docPr id="6" name="Picture 6"/>
+            <wp:cNvGraphicFramePr>
+              <a:graphicFrameLocks xmlns:a="http://schemas.openxmlformats.org/drawingml/2006/main" noChangeAspect="1"/>
+            </wp:cNvGraphicFramePr>
+            <a:graphic xmlns:a="http://schemas.openxmlformats.org/drawingml/2006/main">
+              <a:graphicData uri="http://schemas.openxmlformats.org/drawingml/2006/picture">
+                <pic:pic xmlns:pic="http://schemas.openxmlformats.org/drawingml/2006/picture">
+                  <pic:nvPicPr>
+                    <pic:cNvPr id="0" name="Picture 3"/>
+                    <pic:cNvPicPr>
+                      <a:picLocks noChangeAspect="1" noChangeArrowheads="1"/>
+                    </pic:cNvPicPr>
+                  </pic:nvPicPr>
+                  <pic:blipFill>
+                    <a:blip r:embed="rId8">
+                      <a:extLst>
+                        <a:ext uri="{28A0092B-C50C-407E-A947-70E740481C1C}">
+                          <a14:useLocalDpi xmlns:a14="http://schemas.microsoft.com/office/drawing/2010/main" val="0"/>
+                        </a:ext>
+                      </a:extLst>
+                    </a:blip>
+                    <a:srcRect/>
+                    <a:stretch>
+                      <a:fillRect/>
+                    </a:stretch>
+                  </pic:blipFill>
+                  <pic:spPr bwMode="auto">
+                    <a:xfrm>
+                      <a:off x="0" y="0"/>
+                      <a:ext cx="5724525" cy="2171700"/>
+                    </a:xfrm>
+                    <a:prstGeom prst="rect">
+                      <a:avLst/>
+                    </a:prstGeom>
+                    <a:noFill/>
+                    <a:ln>
+                      <a:noFill/>
+                    </a:ln>
+                  </pic:spPr>
+                </pic:pic>
+              </a:graphicData>
+            </a:graphic>
+          </wp:anchor>
+        </w:drawing>
+      </w:r>
+      <w:r>
+        <w:rPr>
+          <w:noProof/>
+        </w:rPr>
+        <w:drawing>
+          <wp:anchor distT="0" distB="0" distL="114300" distR="114300" simplePos="0" relativeHeight="251658240" behindDoc="0" locked="0" layoutInCell="1" allowOverlap="1" wp14:anchorId="39CEC821" wp14:editId="7C7DA37C">
+            <wp:simplePos x="0" y="0"/>
+            <wp:positionH relativeFrom="margin">
+              <wp:align>right</wp:align>
+            </wp:positionH>
+            <wp:positionV relativeFrom="paragraph">
+              <wp:posOffset>0</wp:posOffset>
+            </wp:positionV>
+            <wp:extent cx="5724525" cy="4791075"/>
+            <wp:effectExtent l="0" t="0" r="9525" b="9525"/>
+            <wp:wrapTopAndBottom/>
+            <wp:docPr id="4" name="Picture 4"/>
+            <wp:cNvGraphicFramePr>
+              <a:graphicFrameLocks xmlns:a="http://schemas.openxmlformats.org/drawingml/2006/main" noChangeAspect="1"/>
+            </wp:cNvGraphicFramePr>
+            <a:graphic xmlns:a="http://schemas.openxmlformats.org/drawingml/2006/main">
+              <a:graphicData uri="http://schemas.openxmlformats.org/drawingml/2006/picture">
+                <pic:pic xmlns:pic="http://schemas.openxmlformats.org/drawingml/2006/picture">
+                  <pic:nvPicPr>
+                    <pic:cNvPr id="0" name="Picture 1"/>
+                    <pic:cNvPicPr>
+                      <a:picLocks noChangeAspect="1" noChangeArrowheads="1"/>
+                    </pic:cNvPicPr>
+                  </pic:nvPicPr>
+                  <pic:blipFill>
+                    <a:blip r:embed="rId9">
+                      <a:extLst>
+                        <a:ext uri="{28A0092B-C50C-407E-A947-70E740481C1C}">
+                          <a14:useLocalDpi xmlns:a14="http://schemas.microsoft.com/office/drawing/2010/main" val="0"/>
+                        </a:ext>
+                      </a:extLst>
+                    </a:blip>
+                    <a:srcRect/>
+                    <a:stretch>
+                      <a:fillRect/>
+                    </a:stretch>
+                  </pic:blipFill>
+                  <pic:spPr bwMode="auto">
+                    <a:xfrm>
+                      <a:off x="0" y="0"/>
+                      <a:ext cx="5724525" cy="4791075"/>
+                    </a:xfrm>
+                    <a:prstGeom prst="rect">
+                      <a:avLst/>
+                    </a:prstGeom>
+                    <a:noFill/>
+                    <a:ln>
+                      <a:noFill/>
+                    </a:ln>
+                  </pic:spPr>
+                </pic:pic>
+              </a:graphicData>
+            </a:graphic>
+          </wp:anchor>
+        </w:drawing>
+      </w:r>
+    </w:p>
+    <w:p/>
+    <w:p>
+      <w:r>
+        <w:t xml:space="preserve">c.2. Faça a atualização da </w:t>
+      </w:r>
+      <w:proofErr w:type="spellStart"/>
+      <w:r>
+        <w:t>Branch</w:t>
+      </w:r>
+      <w:proofErr w:type="spellEnd"/>
+      <w:r>
+        <w:t xml:space="preserve"> </w:t>
+      </w:r>
+      <w:proofErr w:type="spellStart"/>
+      <w:r>
+        <w:t>main</w:t>
+      </w:r>
+      <w:proofErr w:type="spellEnd"/>
+      <w:r>
+        <w:t xml:space="preserve"> após atualizar a </w:t>
+      </w:r>
+      <w:proofErr w:type="spellStart"/>
+      <w:r>
+        <w:t>develop</w:t>
+      </w:r>
+      <w:proofErr w:type="spellEnd"/>
+      <w:r>
+        <w:t>, via processo de release (</w:t>
+      </w:r>
+      <w:proofErr w:type="spellStart"/>
+      <w:r>
+        <w:t>Ɵre</w:t>
+      </w:r>
+      <w:proofErr w:type="spellEnd"/>
+      <w:r>
+        <w:t xml:space="preserve"> print </w:t>
+      </w:r>
+      <w:proofErr w:type="spellStart"/>
+      <w:r>
+        <w:t>screen</w:t>
+      </w:r>
+      <w:proofErr w:type="spellEnd"/>
+      <w:r>
+        <w:t xml:space="preserve"> da tela que mostra a execução dos comandos e cole no documento de resposta da sua prova); </w:t>
+      </w:r>
+    </w:p>
+    <w:p/>
+    <w:p>
+      <w:r>
+        <w:rPr>
+          <w:noProof/>
+        </w:rPr>
+        <w:drawing>
+          <wp:inline distT="0" distB="0" distL="0" distR="0" wp14:anchorId="7456FD9C" wp14:editId="241285B2">
+            <wp:extent cx="5731510" cy="5683885"/>
+            <wp:effectExtent l="0" t="0" r="2540" b="0"/>
+            <wp:docPr id="7" name="Picture 7"/>
+            <wp:cNvGraphicFramePr>
+              <a:graphicFrameLocks xmlns:a="http://schemas.openxmlformats.org/drawingml/2006/main" noChangeAspect="1"/>
+            </wp:cNvGraphicFramePr>
+            <a:graphic xmlns:a="http://schemas.openxmlformats.org/drawingml/2006/main">
+              <a:graphicData uri="http://schemas.openxmlformats.org/drawingml/2006/picture">
+                <pic:pic xmlns:pic="http://schemas.openxmlformats.org/drawingml/2006/picture">
+                  <pic:nvPicPr>
+                    <pic:cNvPr id="0" name="Picture 4"/>
+                    <pic:cNvPicPr>
+                      <a:picLocks noChangeAspect="1" noChangeArrowheads="1"/>
+                    </pic:cNvPicPr>
+                  </pic:nvPicPr>
+                  <pic:blipFill>
+                    <a:blip r:embed="rId10">
+                      <a:extLst>
+                        <a:ext uri="{28A0092B-C50C-407E-A947-70E740481C1C}">
+                          <a14:useLocalDpi xmlns:a14="http://schemas.microsoft.com/office/drawing/2010/main" val="0"/>
+                        </a:ext>
+                      </a:extLst>
+                    </a:blip>
+                    <a:srcRect/>
+                    <a:stretch>
+                      <a:fillRect/>
+                    </a:stretch>
+                  </pic:blipFill>
+                  <pic:spPr bwMode="auto">
+                    <a:xfrm>
+                      <a:off x="0" y="0"/>
+                      <a:ext cx="5731510" cy="5683885"/>
+                    </a:xfrm>
+                    <a:prstGeom prst="rect">
+                      <a:avLst/>
+                    </a:prstGeom>
+                    <a:noFill/>
+                    <a:ln>
+                      <a:noFill/>
+                    </a:ln>
+                  </pic:spPr>
+                </pic:pic>
+              </a:graphicData>
+            </a:graphic>
+          </wp:inline>
+        </w:drawing>
+      </w:r>
+    </w:p>
+    <w:p/>
+    <w:p>
+      <w:r>
+        <w:t xml:space="preserve">c.3. Atualize a cópia remota, enviando as </w:t>
+      </w:r>
+      <w:proofErr w:type="spellStart"/>
+      <w:r>
+        <w:t>Branches</w:t>
+      </w:r>
+      <w:proofErr w:type="spellEnd"/>
+      <w:r>
+        <w:t xml:space="preserve"> </w:t>
+      </w:r>
+      <w:proofErr w:type="spellStart"/>
+      <w:r>
+        <w:t>develop</w:t>
+      </w:r>
+      <w:proofErr w:type="spellEnd"/>
+      <w:r>
+        <w:t xml:space="preserve"> e </w:t>
+      </w:r>
+      <w:proofErr w:type="spellStart"/>
+      <w:r>
+        <w:t>main</w:t>
+      </w:r>
+      <w:proofErr w:type="spellEnd"/>
+      <w:r>
+        <w:t xml:space="preserve"> para o GITHUB (</w:t>
+      </w:r>
+      <w:proofErr w:type="spellStart"/>
+      <w:r>
+        <w:t>Ɵre</w:t>
+      </w:r>
+      <w:proofErr w:type="spellEnd"/>
+      <w:r>
+        <w:t xml:space="preserve"> print </w:t>
+      </w:r>
+      <w:proofErr w:type="spellStart"/>
+      <w:r>
+        <w:t>screen</w:t>
+      </w:r>
+      <w:proofErr w:type="spellEnd"/>
+      <w:r>
+        <w:t xml:space="preserve"> da tela que mostra a execução do comando de sincronização de dados e da tela do GITHUB com as </w:t>
+      </w:r>
+      <w:proofErr w:type="spellStart"/>
+      <w:r>
+        <w:t>branches</w:t>
+      </w:r>
+      <w:proofErr w:type="spellEnd"/>
+      <w:r>
+        <w:t xml:space="preserve"> atualizadas).</w:t>
+      </w:r>
+    </w:p>
+    <w:p/>
+    <w:p>
+      <w:r>
+        <w:rPr>
+          <w:noProof/>
+        </w:rPr>
+        <w:lastRenderedPageBreak/>
+        <w:drawing>
+          <wp:inline distT="0" distB="0" distL="0" distR="0" wp14:anchorId="6482B123" wp14:editId="510B0940">
+            <wp:extent cx="5731510" cy="2703830"/>
+            <wp:effectExtent l="0" t="0" r="2540" b="1270"/>
+            <wp:docPr id="9" name="Picture 9"/>
+            <wp:cNvGraphicFramePr>
+              <a:graphicFrameLocks xmlns:a="http://schemas.openxmlformats.org/drawingml/2006/main" noChangeAspect="1"/>
+            </wp:cNvGraphicFramePr>
+            <a:graphic xmlns:a="http://schemas.openxmlformats.org/drawingml/2006/main">
+              <a:graphicData uri="http://schemas.openxmlformats.org/drawingml/2006/picture">
+                <pic:pic xmlns:pic="http://schemas.openxmlformats.org/drawingml/2006/picture">
+                  <pic:nvPicPr>
+                    <pic:cNvPr id="0" name="Picture 5"/>
+                    <pic:cNvPicPr>
+                      <a:picLocks noChangeAspect="1" noChangeArrowheads="1"/>
+                    </pic:cNvPicPr>
+                  </pic:nvPicPr>
+                  <pic:blipFill>
+                    <a:blip r:embed="rId11">
+                      <a:extLst>
+                        <a:ext uri="{28A0092B-C50C-407E-A947-70E740481C1C}">
+                          <a14:useLocalDpi xmlns:a14="http://schemas.microsoft.com/office/drawing/2010/main" val="0"/>
+                        </a:ext>
+                      </a:extLst>
+                    </a:blip>
+                    <a:srcRect/>
+                    <a:stretch>
+                      <a:fillRect/>
+                    </a:stretch>
+                  </pic:blipFill>
+                  <pic:spPr bwMode="auto">
+                    <a:xfrm>
+                      <a:off x="0" y="0"/>
+                      <a:ext cx="5731510" cy="2703830"/>
+                    </a:xfrm>
+                    <a:prstGeom prst="rect">
+                      <a:avLst/>
+                    </a:prstGeom>
+                    <a:noFill/>
+                    <a:ln>
+                      <a:noFill/>
+                    </a:ln>
+                  </pic:spPr>
+                </pic:pic>
+              </a:graphicData>
+            </a:graphic>
+          </wp:inline>
+        </w:drawing>
       </w:r>
     </w:p>
     <w:p/>

</xml_diff>